<commit_message>
16/05/2024 18:39 first course work commit
</commit_message>
<xml_diff>
--- a/PostgreSQL (6 семестр)/ЛР выполненные/Отчет по ЛР 12.docx
+++ b/PostgreSQL (6 семестр)/ЛР выполненные/Отчет по ЛР 12.docx
@@ -1552,6 +1552,7 @@
           <w:lang w:val="en-US"/>
         </w:rPr>
       </w:pPr>
+      <w:bookmarkStart w:id="0" w:name="_GoBack"/>
       <w:r>
         <w:rPr>
           <w:rFonts w:ascii="Consolas" w:hAnsi="Consolas" w:cs="Consolas"/>
@@ -1771,6 +1772,7 @@
         <w:t xml:space="preserve"> );</w:t>
       </w:r>
     </w:p>
+    <w:bookmarkEnd w:id="0"/>
     <w:p>
       <w:pPr>
         <w:ind w:firstLine="709"/>
@@ -1780,7 +1782,7 @@
       </w:pPr>
       <w:r>
         <w:rPr>
-          <w:lang w:val="en-US"/>
+          <w:noProof/>
         </w:rPr>
         <w:drawing>
           <wp:inline distT="0" distB="0" distL="0" distR="0" wp14:anchorId="0E558BF3" wp14:editId="6F334C66">
@@ -2080,8 +2082,8 @@
           <w:rFonts w:ascii="Consolas" w:hAnsi="Consolas" w:cs="Consolas"/>
           <w:b/>
           <w:bCs/>
-          <w:color w:val="000000"/>
-          <w:lang w:val="en-US"/>
+          <w:noProof/>
+          <w:color w:val="000000"/>
         </w:rPr>
         <w:lastRenderedPageBreak/>
         <w:drawing>
@@ -2428,6 +2430,7 @@
           <w:rFonts w:ascii="Consolas" w:hAnsi="Consolas" w:cs="Consolas"/>
           <w:b/>
           <w:bCs/>
+          <w:noProof/>
           <w:color w:val="000000"/>
         </w:rPr>
         <w:drawing>
@@ -2686,7 +2689,6 @@
           <w:color w:val="000000"/>
           <w:sz w:val="20"/>
           <w:szCs w:val="20"/>
-          <w:lang w:val="en-US"/>
         </w:rPr>
         <w:br/>
       </w:r>
@@ -2980,12 +2982,14 @@
         <w:ind w:left="708" w:firstLine="1"/>
         <w:rPr>
           <w:rStyle w:val="fontstyle01"/>
-        </w:rPr>
-      </w:pPr>
-      <w:proofErr w:type="spellStart"/>
-      <w:r>
-        <w:rPr>
-          <w:rStyle w:val="fontstyle01"/>
+          <w:lang w:val="en-US"/>
+        </w:rPr>
+      </w:pPr>
+      <w:proofErr w:type="spellStart"/>
+      <w:r>
+        <w:rPr>
+          <w:rStyle w:val="fontstyle01"/>
+          <w:lang w:val="en-US"/>
         </w:rPr>
         <w:t>aircraft_code</w:t>
       </w:r>
@@ -2993,31 +2997,10 @@
       <w:r>
         <w:rPr>
           <w:rStyle w:val="fontstyle01"/>
-        </w:rPr>
-        <w:t xml:space="preserve">, </w:t>
-      </w:r>
-      <w:proofErr w:type="spellStart"/>
-      <w:r>
-        <w:rPr>
-          <w:rStyle w:val="fontstyle01"/>
-        </w:rPr>
-        <w:t>model</w:t>
-      </w:r>
-      <w:proofErr w:type="spellEnd"/>
-      <w:r>
-        <w:rPr>
-          <w:rStyle w:val="fontstyle01"/>
-        </w:rPr>
-        <w:t xml:space="preserve">, </w:t>
-      </w:r>
-      <w:proofErr w:type="spellStart"/>
-      <w:r>
-        <w:rPr>
-          <w:rStyle w:val="fontstyle01"/>
-        </w:rPr>
-        <w:t>range</w:t>
-      </w:r>
-      <w:proofErr w:type="spellEnd"/>
+          <w:lang w:val="en-US"/>
+        </w:rPr>
+        <w:t>, model, range</w:t>
+      </w:r>
     </w:p>
     <w:p>
       <w:pPr>
@@ -3025,6 +3008,7 @@
         <w:rPr>
           <w:b/>
           <w:u w:val="single"/>
+          <w:lang w:val="en-US"/>
         </w:rPr>
       </w:pPr>
       <w:r>
@@ -3032,7 +3016,15 @@
           <w:b/>
           <w:u w:val="single"/>
         </w:rPr>
-        <w:t>Задание 3.</w:t>
+        <w:t>Задание</w:t>
+      </w:r>
+      <w:r>
+        <w:rPr>
+          <w:b/>
+          <w:u w:val="single"/>
+          <w:lang w:val="en-US"/>
+        </w:rPr>
+        <w:t xml:space="preserve"> 3.</w:t>
       </w:r>
     </w:p>
     <w:p>
@@ -3257,6 +3249,7 @@
         <w:rPr>
           <w:b/>
           <w:bCs/>
+          <w:noProof/>
           <w:color w:val="000000"/>
         </w:rPr>
         <w:drawing>
@@ -3854,15 +3847,17 @@
       <w:r>
         <w:rPr>
           <w:color w:val="000000"/>
-        </w:rPr>
-        <w:br/>
-      </w:r>
-      <w:r>
-        <w:rPr>
-          <w:rFonts w:ascii="Consolas" w:hAnsi="Consolas" w:cs="Consolas"/>
-          <w:b/>
-          <w:bCs/>
-          <w:color w:val="000000"/>
+          <w:lang w:val="en-US"/>
+        </w:rPr>
+        <w:br/>
+      </w:r>
+      <w:r>
+        <w:rPr>
+          <w:rFonts w:ascii="Consolas" w:hAnsi="Consolas" w:cs="Consolas"/>
+          <w:b/>
+          <w:bCs/>
+          <w:color w:val="000000"/>
+          <w:lang w:val="en-US"/>
         </w:rPr>
         <w:t xml:space="preserve">IL9, </w:t>
       </w:r>
@@ -3873,6 +3868,7 @@
           <w:b/>
           <w:bCs/>
           <w:color w:val="000000"/>
+          <w:lang w:val="en-US"/>
         </w:rPr>
         <w:t>Ilyushin</w:t>
       </w:r>
@@ -3883,6 +3879,7 @@
           <w:b/>
           <w:bCs/>
           <w:color w:val="000000"/>
+          <w:lang w:val="en-US"/>
         </w:rPr>
         <w:t xml:space="preserve"> IL96, 9800</w:t>
       </w:r>
@@ -3892,6 +3889,7 @@
           <w:b/>
           <w:bCs/>
           <w:color w:val="000000"/>
+          <w:lang w:val="en-US"/>
         </w:rPr>
         <w:br/>
         <w:t xml:space="preserve">I93, </w:t>
@@ -3903,6 +3901,7 @@
           <w:b/>
           <w:bCs/>
           <w:color w:val="000000"/>
+          <w:lang w:val="en-US"/>
         </w:rPr>
         <w:t>Ilyushin</w:t>
       </w:r>
@@ -3913,6 +3912,7 @@
           <w:b/>
           <w:bCs/>
           <w:color w:val="000000"/>
+          <w:lang w:val="en-US"/>
         </w:rPr>
         <w:t xml:space="preserve"> IL96-300, 9800</w:t>
       </w:r>
@@ -3922,17 +3922,9 @@
           <w:b/>
           <w:bCs/>
           <w:color w:val="000000"/>
-        </w:rPr>
-        <w:br/>
-      </w:r>
-      <w:proofErr w:type="gramStart"/>
-      <w:r>
-        <w:rPr>
-          <w:rFonts w:ascii="Consolas" w:hAnsi="Consolas" w:cs="Consolas"/>
-          <w:b/>
-          <w:bCs/>
-          <w:color w:val="000000"/>
-        </w:rPr>
+          <w:lang w:val="en-US"/>
+        </w:rPr>
+        <w:br/>
         <w:t>\.</w:t>
       </w:r>
       <w:r>
@@ -3941,25 +3933,17 @@
           <w:b/>
           <w:bCs/>
           <w:color w:val="000000"/>
-        </w:rPr>
-        <w:br/>
-      </w:r>
-      <w:r>
-        <w:rPr>
-          <w:rFonts w:ascii="Consolas" w:hAnsi="Consolas" w:cs="Consolas"/>
-          <w:color w:val="000000"/>
-          <w:lang w:val="en-US"/>
-        </w:rPr>
-        <w:t>COPY</w:t>
-      </w:r>
-      <w:proofErr w:type="gramEnd"/>
-      <w:r>
-        <w:rPr>
-          <w:rFonts w:ascii="Consolas" w:hAnsi="Consolas" w:cs="Consolas"/>
-          <w:color w:val="000000"/>
-          <w:lang w:val="en-US"/>
-        </w:rPr>
-        <w:t xml:space="preserve"> 2</w:t>
+          <w:lang w:val="en-US"/>
+        </w:rPr>
+        <w:br/>
+      </w:r>
+      <w:r>
+        <w:rPr>
+          <w:rFonts w:ascii="Consolas" w:hAnsi="Consolas" w:cs="Consolas"/>
+          <w:color w:val="000000"/>
+          <w:lang w:val="en-US"/>
+        </w:rPr>
+        <w:t>COPY 2</w:t>
       </w:r>
       <w:r>
         <w:rPr>
@@ -4312,8 +4296,8 @@
       </w:r>
       <w:r>
         <w:rPr>
-          <w:color w:val="000000"/>
-          <w:lang w:val="en-US"/>
+          <w:noProof/>
+          <w:color w:val="000000"/>
         </w:rPr>
         <w:drawing>
           <wp:inline distT="0" distB="0" distL="0" distR="0" wp14:anchorId="0B700DB0" wp14:editId="673D9184">
@@ -5036,7 +5020,7 @@
       <w:r>
         <w:rPr>
           <w:rStyle w:val="fontstyle01"/>
-          <w:lang w:val="en-US"/>
+          <w:noProof/>
         </w:rPr>
         <w:drawing>
           <wp:inline distT="0" distB="0" distL="0" distR="0" wp14:anchorId="46293B3C" wp14:editId="71A06D98">
@@ -5961,8 +5945,8 @@
           <w:rFonts w:ascii="Consolas" w:hAnsi="Consolas" w:cs="Consolas"/>
           <w:b/>
           <w:bCs/>
-          <w:color w:val="000000"/>
-          <w:lang w:val="en-US"/>
+          <w:noProof/>
+          <w:color w:val="000000"/>
         </w:rPr>
         <w:drawing>
           <wp:inline distT="0" distB="0" distL="0" distR="0" wp14:anchorId="754ACCDF" wp14:editId="0C571AD4">
@@ -6135,7 +6119,6 @@
           <w:lang w:val="en-US"/>
         </w:rPr>
       </w:pPr>
-      <w:proofErr w:type="gramStart"/>
       <w:r>
         <w:rPr>
           <w:rFonts w:ascii="Consolas" w:hAnsi="Consolas" w:cs="Consolas"/>
@@ -6943,7 +6926,6 @@
         <w:br/>
         <w:t>);</w:t>
       </w:r>
-      <w:proofErr w:type="gramEnd"/>
     </w:p>
     <w:p>
       <w:pPr>
@@ -6980,6 +6962,7 @@
       </w:pPr>
       <w:r>
         <w:rPr>
+          <w:noProof/>
           <w:color w:val="000000"/>
         </w:rPr>
         <w:drawing>
@@ -7028,6 +7011,7 @@
       </w:pPr>
       <w:r>
         <w:rPr>
+          <w:noProof/>
           <w:color w:val="000000"/>
         </w:rPr>
         <w:drawing>
@@ -7860,8 +7844,8 @@
       <w:r>
         <w:rPr>
           <w:rFonts w:ascii="Consolas" w:hAnsi="Consolas" w:cs="Consolas"/>
-          <w:color w:val="000000"/>
-          <w:lang w:val="en-US"/>
+          <w:noProof/>
+          <w:color w:val="000000"/>
         </w:rPr>
         <w:drawing>
           <wp:inline distT="0" distB="0" distL="0" distR="0" wp14:anchorId="33BD9A1C" wp14:editId="113C52A9">
@@ -8311,8 +8295,8 @@
       <w:r>
         <w:rPr>
           <w:rFonts w:ascii="Consolas" w:hAnsi="Consolas" w:cs="Consolas"/>
-          <w:color w:val="000000"/>
-          <w:lang w:val="en-US"/>
+          <w:noProof/>
+          <w:color w:val="000000"/>
         </w:rPr>
         <w:drawing>
           <wp:inline distT="0" distB="0" distL="0" distR="0" wp14:anchorId="7CC20936" wp14:editId="4AB6CDA9">
@@ -8866,16 +8850,17 @@
           <w:rFonts w:ascii="Consolas" w:hAnsi="Consolas" w:cs="Consolas"/>
           <w:b/>
           <w:bCs/>
-          <w:color w:val="000000"/>
-          <w:lang w:val="en-US"/>
-        </w:rPr>
-      </w:pPr>
-      <w:proofErr w:type="gramStart"/>
-      <w:r>
-        <w:rPr>
-          <w:rFonts w:ascii="Consolas" w:hAnsi="Consolas" w:cs="Consolas"/>
-          <w:b/>
-          <w:bCs/>
+          <w:i/>
+          <w:color w:val="000000"/>
+          <w:lang w:val="en-US"/>
+        </w:rPr>
+      </w:pPr>
+      <w:r>
+        <w:rPr>
+          <w:rFonts w:ascii="Consolas" w:hAnsi="Consolas" w:cs="Consolas"/>
+          <w:b/>
+          <w:bCs/>
+          <w:i/>
           <w:color w:val="000000"/>
           <w:lang w:val="en-US"/>
         </w:rPr>
@@ -8888,6 +8873,7 @@
           <w:rFonts w:ascii="Consolas" w:hAnsi="Consolas" w:cs="Consolas"/>
           <w:b/>
           <w:bCs/>
+          <w:i/>
           <w:color w:val="000000"/>
           <w:lang w:val="en-US"/>
         </w:rPr>
@@ -8899,6 +8885,7 @@
           <w:rFonts w:ascii="Consolas" w:hAnsi="Consolas" w:cs="Consolas"/>
           <w:b/>
           <w:bCs/>
+          <w:i/>
           <w:color w:val="000000"/>
           <w:lang w:val="en-US"/>
         </w:rPr>
@@ -8909,6 +8896,7 @@
           <w:rFonts w:ascii="Consolas" w:hAnsi="Consolas" w:cs="Consolas"/>
           <w:b/>
           <w:bCs/>
+          <w:i/>
           <w:color w:val="000000"/>
           <w:lang w:val="en-US"/>
         </w:rPr>
@@ -8921,6 +8909,7 @@
           <w:rFonts w:ascii="Consolas" w:hAnsi="Consolas" w:cs="Consolas"/>
           <w:b/>
           <w:bCs/>
+          <w:i/>
           <w:color w:val="000000"/>
           <w:lang w:val="en-US"/>
         </w:rPr>
@@ -8932,6 +8921,7 @@
           <w:rFonts w:ascii="Consolas" w:hAnsi="Consolas" w:cs="Consolas"/>
           <w:b/>
           <w:bCs/>
+          <w:i/>
           <w:color w:val="000000"/>
           <w:lang w:val="en-US"/>
         </w:rPr>
@@ -8943,6 +8933,7 @@
           <w:rFonts w:ascii="Consolas" w:hAnsi="Consolas" w:cs="Consolas"/>
           <w:b/>
           <w:bCs/>
+          <w:i/>
           <w:color w:val="000000"/>
           <w:lang w:val="en-US"/>
         </w:rPr>
@@ -8954,6 +8945,7 @@
           <w:rFonts w:ascii="Consolas" w:hAnsi="Consolas" w:cs="Consolas"/>
           <w:b/>
           <w:bCs/>
+          <w:i/>
           <w:color w:val="000000"/>
           <w:lang w:val="en-US"/>
         </w:rPr>
@@ -8964,6 +8956,7 @@
           <w:rFonts w:ascii="Consolas" w:hAnsi="Consolas" w:cs="Consolas"/>
           <w:b/>
           <w:bCs/>
+          <w:i/>
           <w:color w:val="000000"/>
           <w:lang w:val="en-US"/>
         </w:rPr>
@@ -8975,6 +8968,7 @@
           <w:rFonts w:ascii="Consolas" w:hAnsi="Consolas" w:cs="Consolas"/>
           <w:b/>
           <w:bCs/>
+          <w:i/>
           <w:color w:val="000000"/>
           <w:lang w:val="en-US"/>
         </w:rPr>
@@ -8987,6 +8981,7 @@
           <w:rFonts w:ascii="Consolas" w:hAnsi="Consolas" w:cs="Consolas"/>
           <w:b/>
           <w:bCs/>
+          <w:i/>
           <w:color w:val="000000"/>
           <w:lang w:val="en-US"/>
         </w:rPr>
@@ -8998,6 +8993,7 @@
           <w:rFonts w:ascii="Consolas" w:hAnsi="Consolas" w:cs="Consolas"/>
           <w:b/>
           <w:bCs/>
+          <w:i/>
           <w:color w:val="000000"/>
           <w:lang w:val="en-US"/>
         </w:rPr>
@@ -9008,6 +9004,7 @@
           <w:rFonts w:ascii="Consolas" w:hAnsi="Consolas" w:cs="Consolas"/>
           <w:b/>
           <w:bCs/>
+          <w:i/>
           <w:color w:val="000000"/>
           <w:lang w:val="en-US"/>
         </w:rPr>
@@ -9020,6 +9017,7 @@
           <w:rFonts w:ascii="Consolas" w:hAnsi="Consolas" w:cs="Consolas"/>
           <w:b/>
           <w:bCs/>
+          <w:i/>
           <w:color w:val="000000"/>
           <w:lang w:val="en-US"/>
         </w:rPr>
@@ -9031,6 +9029,7 @@
           <w:rFonts w:ascii="Consolas" w:hAnsi="Consolas" w:cs="Consolas"/>
           <w:b/>
           <w:bCs/>
+          <w:i/>
           <w:color w:val="000000"/>
           <w:lang w:val="en-US"/>
         </w:rPr>
@@ -9042,6 +9041,7 @@
           <w:rFonts w:ascii="Consolas" w:hAnsi="Consolas" w:cs="Consolas"/>
           <w:b/>
           <w:bCs/>
+          <w:i/>
           <w:color w:val="000000"/>
           <w:lang w:val="en-US"/>
         </w:rPr>
@@ -9053,6 +9053,7 @@
           <w:rFonts w:ascii="Consolas" w:hAnsi="Consolas" w:cs="Consolas"/>
           <w:b/>
           <w:bCs/>
+          <w:i/>
           <w:color w:val="000000"/>
           <w:lang w:val="en-US"/>
         </w:rPr>
@@ -9065,6 +9066,7 @@
           <w:rFonts w:ascii="Consolas" w:hAnsi="Consolas" w:cs="Consolas"/>
           <w:b/>
           <w:bCs/>
+          <w:i/>
           <w:color w:val="000000"/>
           <w:lang w:val="en-US"/>
         </w:rPr>
@@ -9076,6 +9078,7 @@
           <w:rFonts w:ascii="Consolas" w:hAnsi="Consolas" w:cs="Consolas"/>
           <w:b/>
           <w:bCs/>
+          <w:i/>
           <w:color w:val="000000"/>
           <w:lang w:val="en-US"/>
         </w:rPr>
@@ -9087,6 +9090,7 @@
           <w:rFonts w:ascii="Consolas" w:hAnsi="Consolas" w:cs="Consolas"/>
           <w:b/>
           <w:bCs/>
+          <w:i/>
           <w:color w:val="000000"/>
           <w:lang w:val="en-US"/>
         </w:rPr>
@@ -9098,6 +9102,7 @@
           <w:rFonts w:ascii="Consolas" w:hAnsi="Consolas" w:cs="Consolas"/>
           <w:b/>
           <w:bCs/>
+          <w:i/>
           <w:color w:val="000000"/>
           <w:lang w:val="en-US"/>
         </w:rPr>
@@ -9109,6 +9114,7 @@
           <w:rFonts w:ascii="Consolas" w:hAnsi="Consolas" w:cs="Consolas"/>
           <w:b/>
           <w:bCs/>
+          <w:i/>
           <w:color w:val="000000"/>
           <w:lang w:val="en-US"/>
         </w:rPr>
@@ -9120,6 +9126,7 @@
           <w:rFonts w:ascii="Consolas" w:hAnsi="Consolas" w:cs="Consolas"/>
           <w:b/>
           <w:bCs/>
+          <w:i/>
           <w:color w:val="000000"/>
           <w:lang w:val="en-US"/>
         </w:rPr>
@@ -9132,6 +9139,7 @@
           <w:rFonts w:ascii="Consolas" w:hAnsi="Consolas" w:cs="Consolas"/>
           <w:b/>
           <w:bCs/>
+          <w:i/>
           <w:color w:val="000000"/>
           <w:lang w:val="en-US"/>
         </w:rPr>
@@ -9143,6 +9151,7 @@
           <w:rFonts w:ascii="Consolas" w:hAnsi="Consolas" w:cs="Consolas"/>
           <w:b/>
           <w:bCs/>
+          <w:i/>
           <w:color w:val="000000"/>
           <w:lang w:val="en-US"/>
         </w:rPr>
@@ -9153,6 +9162,7 @@
           <w:rFonts w:ascii="Consolas" w:hAnsi="Consolas" w:cs="Consolas"/>
           <w:b/>
           <w:bCs/>
+          <w:i/>
           <w:color w:val="000000"/>
           <w:lang w:val="en-US"/>
         </w:rPr>
@@ -9165,6 +9175,7 @@
           <w:rFonts w:ascii="Consolas" w:hAnsi="Consolas" w:cs="Consolas"/>
           <w:b/>
           <w:bCs/>
+          <w:i/>
           <w:color w:val="000000"/>
           <w:lang w:val="en-US"/>
         </w:rPr>
@@ -9176,6 +9187,7 @@
           <w:rFonts w:ascii="Consolas" w:hAnsi="Consolas" w:cs="Consolas"/>
           <w:b/>
           <w:bCs/>
+          <w:i/>
           <w:color w:val="000000"/>
           <w:lang w:val="en-US"/>
         </w:rPr>
@@ -9187,6 +9199,7 @@
           <w:rFonts w:ascii="Consolas" w:hAnsi="Consolas" w:cs="Consolas"/>
           <w:b/>
           <w:bCs/>
+          <w:i/>
           <w:color w:val="000000"/>
           <w:lang w:val="en-US"/>
         </w:rPr>
@@ -9198,6 +9211,7 @@
           <w:rFonts w:ascii="Consolas" w:hAnsi="Consolas" w:cs="Consolas"/>
           <w:b/>
           <w:bCs/>
+          <w:i/>
           <w:color w:val="000000"/>
           <w:lang w:val="en-US"/>
         </w:rPr>
@@ -9209,6 +9223,7 @@
           <w:rFonts w:ascii="Consolas" w:hAnsi="Consolas" w:cs="Consolas"/>
           <w:b/>
           <w:bCs/>
+          <w:i/>
           <w:color w:val="000000"/>
           <w:lang w:val="en-US"/>
         </w:rPr>
@@ -9221,6 +9236,7 @@
           <w:rFonts w:ascii="Consolas" w:hAnsi="Consolas" w:cs="Consolas"/>
           <w:b/>
           <w:bCs/>
+          <w:i/>
           <w:color w:val="000000"/>
           <w:lang w:val="en-US"/>
         </w:rPr>
@@ -9232,6 +9248,7 @@
           <w:rFonts w:ascii="Consolas" w:hAnsi="Consolas" w:cs="Consolas"/>
           <w:b/>
           <w:bCs/>
+          <w:i/>
           <w:color w:val="000000"/>
           <w:lang w:val="en-US"/>
         </w:rPr>
@@ -9243,6 +9260,7 @@
           <w:rFonts w:ascii="Consolas" w:hAnsi="Consolas" w:cs="Consolas"/>
           <w:b/>
           <w:bCs/>
+          <w:i/>
           <w:color w:val="000000"/>
           <w:lang w:val="en-US"/>
         </w:rPr>
@@ -9255,6 +9273,7 @@
           <w:rFonts w:ascii="Consolas" w:hAnsi="Consolas" w:cs="Consolas"/>
           <w:b/>
           <w:bCs/>
+          <w:i/>
           <w:color w:val="000000"/>
           <w:lang w:val="en-US"/>
         </w:rPr>
@@ -9266,6 +9285,7 @@
           <w:rFonts w:ascii="Consolas" w:hAnsi="Consolas" w:cs="Consolas"/>
           <w:b/>
           <w:bCs/>
+          <w:i/>
           <w:color w:val="000000"/>
           <w:lang w:val="en-US"/>
         </w:rPr>
@@ -9276,6 +9296,7 @@
           <w:rFonts w:ascii="Consolas" w:hAnsi="Consolas" w:cs="Consolas"/>
           <w:b/>
           <w:bCs/>
+          <w:i/>
           <w:color w:val="000000"/>
           <w:lang w:val="en-US"/>
         </w:rPr>
@@ -9288,6 +9309,7 @@
           <w:rFonts w:ascii="Consolas" w:hAnsi="Consolas" w:cs="Consolas"/>
           <w:b/>
           <w:bCs/>
+          <w:i/>
           <w:color w:val="000000"/>
           <w:lang w:val="en-US"/>
         </w:rPr>
@@ -9299,6 +9321,7 @@
           <w:rFonts w:ascii="Consolas" w:hAnsi="Consolas" w:cs="Consolas"/>
           <w:b/>
           <w:bCs/>
+          <w:i/>
           <w:color w:val="000000"/>
           <w:lang w:val="en-US"/>
         </w:rPr>
@@ -9310,6 +9333,7 @@
           <w:rFonts w:ascii="Consolas" w:hAnsi="Consolas" w:cs="Consolas"/>
           <w:b/>
           <w:bCs/>
+          <w:i/>
           <w:color w:val="000000"/>
           <w:lang w:val="en-US"/>
         </w:rPr>
@@ -9321,6 +9345,7 @@
           <w:rFonts w:ascii="Consolas" w:hAnsi="Consolas" w:cs="Consolas"/>
           <w:b/>
           <w:bCs/>
+          <w:i/>
           <w:color w:val="000000"/>
           <w:lang w:val="en-US"/>
         </w:rPr>
@@ -9333,6 +9358,7 @@
           <w:rFonts w:ascii="Consolas" w:hAnsi="Consolas" w:cs="Consolas"/>
           <w:b/>
           <w:bCs/>
+          <w:i/>
           <w:color w:val="000000"/>
           <w:lang w:val="en-US"/>
         </w:rPr>
@@ -9344,6 +9370,7 @@
           <w:rFonts w:ascii="Consolas" w:hAnsi="Consolas" w:cs="Consolas"/>
           <w:b/>
           <w:bCs/>
+          <w:i/>
           <w:color w:val="000000"/>
           <w:lang w:val="en-US"/>
         </w:rPr>
@@ -9355,6 +9382,7 @@
           <w:rFonts w:ascii="Consolas" w:hAnsi="Consolas" w:cs="Consolas"/>
           <w:b/>
           <w:bCs/>
+          <w:i/>
           <w:color w:val="000000"/>
           <w:lang w:val="en-US"/>
         </w:rPr>
@@ -9366,6 +9394,7 @@
           <w:rFonts w:ascii="Consolas" w:hAnsi="Consolas" w:cs="Consolas"/>
           <w:b/>
           <w:bCs/>
+          <w:i/>
           <w:color w:val="000000"/>
           <w:lang w:val="en-US"/>
         </w:rPr>
@@ -9378,6 +9407,7 @@
           <w:rFonts w:ascii="Consolas" w:hAnsi="Consolas" w:cs="Consolas"/>
           <w:b/>
           <w:bCs/>
+          <w:i/>
           <w:color w:val="000000"/>
           <w:lang w:val="en-US"/>
         </w:rPr>
@@ -9389,6 +9419,7 @@
           <w:rFonts w:ascii="Consolas" w:hAnsi="Consolas" w:cs="Consolas"/>
           <w:b/>
           <w:bCs/>
+          <w:i/>
           <w:color w:val="000000"/>
           <w:lang w:val="en-US"/>
         </w:rPr>
@@ -9400,6 +9431,7 @@
           <w:rFonts w:ascii="Consolas" w:hAnsi="Consolas" w:cs="Consolas"/>
           <w:b/>
           <w:bCs/>
+          <w:i/>
           <w:color w:val="000000"/>
           <w:lang w:val="en-US"/>
         </w:rPr>
@@ -9411,6 +9443,7 @@
           <w:rFonts w:ascii="Consolas" w:hAnsi="Consolas" w:cs="Consolas"/>
           <w:b/>
           <w:bCs/>
+          <w:i/>
           <w:color w:val="000000"/>
           <w:lang w:val="en-US"/>
         </w:rPr>
@@ -9422,6 +9455,7 @@
           <w:rFonts w:ascii="Consolas" w:hAnsi="Consolas" w:cs="Consolas"/>
           <w:b/>
           <w:bCs/>
+          <w:i/>
           <w:color w:val="000000"/>
           <w:lang w:val="en-US"/>
         </w:rPr>
@@ -9433,6 +9467,7 @@
           <w:rFonts w:ascii="Consolas" w:hAnsi="Consolas" w:cs="Consolas"/>
           <w:b/>
           <w:bCs/>
+          <w:i/>
           <w:color w:val="000000"/>
           <w:lang w:val="en-US"/>
         </w:rPr>
@@ -9443,6 +9478,7 @@
           <w:rFonts w:ascii="Consolas" w:hAnsi="Consolas" w:cs="Consolas"/>
           <w:b/>
           <w:bCs/>
+          <w:i/>
           <w:color w:val="000000"/>
           <w:lang w:val="en-US"/>
         </w:rPr>
@@ -9454,6 +9490,7 @@
           <w:rFonts w:ascii="Consolas" w:hAnsi="Consolas" w:cs="Consolas"/>
           <w:b/>
           <w:bCs/>
+          <w:i/>
           <w:color w:val="000000"/>
           <w:lang w:val="en-US"/>
         </w:rPr>
@@ -9466,6 +9503,7 @@
           <w:rFonts w:ascii="Consolas" w:hAnsi="Consolas" w:cs="Consolas"/>
           <w:b/>
           <w:bCs/>
+          <w:i/>
           <w:color w:val="000000"/>
           <w:lang w:val="en-US"/>
         </w:rPr>
@@ -9477,6 +9515,7 @@
           <w:rFonts w:ascii="Consolas" w:hAnsi="Consolas" w:cs="Consolas"/>
           <w:b/>
           <w:bCs/>
+          <w:i/>
           <w:color w:val="000000"/>
           <w:lang w:val="en-US"/>
         </w:rPr>
@@ -9487,13 +9526,13 @@
           <w:rFonts w:ascii="Consolas" w:hAnsi="Consolas" w:cs="Consolas"/>
           <w:b/>
           <w:bCs/>
+          <w:i/>
           <w:color w:val="000000"/>
           <w:lang w:val="en-US"/>
         </w:rPr>
         <w:br/>
         <w:t>RETURNING *;</w:t>
       </w:r>
-      <w:proofErr w:type="gramEnd"/>
     </w:p>
     <w:p>
       <w:pPr>
@@ -9505,8 +9544,8 @@
       </w:pPr>
       <w:r>
         <w:rPr>
-          <w:color w:val="000000"/>
-          <w:lang w:val="en-US"/>
+          <w:noProof/>
+          <w:color w:val="000000"/>
         </w:rPr>
         <w:drawing>
           <wp:inline distT="0" distB="0" distL="0" distR="0" wp14:anchorId="64D7529C" wp14:editId="0C1EDD51">
@@ -11837,8 +11876,8 @@
         <w:rPr>
           <w:b/>
           <w:bCs/>
-          <w:color w:val="000000"/>
-          <w:lang w:val="en-US"/>
+          <w:noProof/>
+          <w:color w:val="000000"/>
         </w:rPr>
         <w:lastRenderedPageBreak/>
         <w:drawing>
@@ -11882,7 +11921,6 @@
           <w:b/>
           <w:bCs/>
           <w:color w:val="000000"/>
-          <w:lang w:val="en-US"/>
         </w:rPr>
         <w:br/>
       </w:r>
@@ -12367,24 +12405,53 @@
         <w:ind w:firstLine="709"/>
         <w:rPr>
           <w:rStyle w:val="fontstyle01"/>
-        </w:rPr>
-      </w:pPr>
-      <w:r>
-        <w:rPr>
-          <w:rStyle w:val="fontstyle01"/>
-        </w:rPr>
-        <w:t xml:space="preserve">Каждая такая строка заключается в круглые скобки. Вся эта конструкция получает имя таблицы, и к ней прилагается список атрибутов. Это выглядит, </w:t>
+          <w:lang w:val="en-US"/>
+        </w:rPr>
+      </w:pPr>
+      <w:r>
+        <w:rPr>
+          <w:rStyle w:val="fontstyle01"/>
+        </w:rPr>
+        <w:t>Каждая такая строка заключается в круглые скобки. Вся эта конструкция получает имя таблицы, и к ней прилагается список атрибутов. Это</w:t>
+      </w:r>
+      <w:r>
+        <w:rPr>
+          <w:rStyle w:val="fontstyle01"/>
+          <w:lang w:val="en-US"/>
+        </w:rPr>
+        <w:t xml:space="preserve"> </w:t>
+      </w:r>
+      <w:r>
+        <w:rPr>
+          <w:rStyle w:val="fontstyle01"/>
+        </w:rPr>
+        <w:t>выглядит</w:t>
+      </w:r>
+      <w:r>
+        <w:rPr>
+          <w:rStyle w:val="fontstyle01"/>
+          <w:lang w:val="en-US"/>
+        </w:rPr>
+        <w:t xml:space="preserve">, </w:t>
       </w:r>
       <w:proofErr w:type="gramStart"/>
       <w:r>
         <w:rPr>
           <w:rStyle w:val="fontstyle01"/>
         </w:rPr>
-        <w:t>например,</w:t>
-      </w:r>
-      <w:r>
-        <w:rPr>
-          <w:color w:val="000000"/>
+        <w:t>например</w:t>
+      </w:r>
+      <w:r>
+        <w:rPr>
+          <w:rStyle w:val="fontstyle01"/>
+          <w:lang w:val="en-US"/>
+        </w:rPr>
+        <w:t>,</w:t>
+      </w:r>
+      <w:r>
+        <w:rPr>
+          <w:color w:val="000000"/>
+          <w:lang w:val="en-US"/>
         </w:rPr>
         <w:br/>
       </w:r>
@@ -12398,8 +12465,22 @@
       <w:r>
         <w:rPr>
           <w:rStyle w:val="fontstyle01"/>
-        </w:rPr>
-        <w:t xml:space="preserve"> образом:</w:t>
+          <w:lang w:val="en-US"/>
+        </w:rPr>
+        <w:t xml:space="preserve"> </w:t>
+      </w:r>
+      <w:r>
+        <w:rPr>
+          <w:rStyle w:val="fontstyle01"/>
+        </w:rPr>
+        <w:t>образом</w:t>
+      </w:r>
+      <w:r>
+        <w:rPr>
+          <w:rStyle w:val="fontstyle01"/>
+          <w:lang w:val="en-US"/>
+        </w:rPr>
+        <w:t>:</w:t>
       </w:r>
     </w:p>
     <w:p>
@@ -12675,7 +12756,7 @@
       <w:r>
         <w:rPr>
           <w:rStyle w:val="fontstyle01"/>
-          <w:lang w:val="en-US"/>
+          <w:noProof/>
         </w:rPr>
         <w:drawing>
           <wp:inline distT="0" distB="0" distL="0" distR="0" wp14:anchorId="023A706B" wp14:editId="1484832F">
@@ -12719,19 +12800,28 @@
         <w:ind w:firstLine="709"/>
         <w:rPr>
           <w:rStyle w:val="fontstyle01"/>
-        </w:rPr>
-      </w:pPr>
-      <w:r>
-        <w:rPr>
-          <w:rStyle w:val="fontstyle01"/>
-        </w:rPr>
-        <w:t xml:space="preserve">Здесь </w:t>
+          <w:lang w:val="en-US"/>
+        </w:rPr>
+      </w:pPr>
+      <w:r>
+        <w:rPr>
+          <w:rStyle w:val="fontstyle01"/>
+        </w:rPr>
+        <w:t>Здесь</w:t>
+      </w:r>
+      <w:r>
+        <w:rPr>
+          <w:rStyle w:val="fontstyle01"/>
+          <w:lang w:val="en-US"/>
+        </w:rPr>
+        <w:t xml:space="preserve"> </w:t>
       </w:r>
       <w:proofErr w:type="spellStart"/>
       <w:r>
         <w:rPr>
           <w:rStyle w:val="fontstyle21"/>
           <w:b/>
+          <w:lang w:val="en-US"/>
         </w:rPr>
         <w:t>aircraft_info</w:t>
       </w:r>
@@ -12739,6 +12829,7 @@
       <w:r>
         <w:rPr>
           <w:rStyle w:val="fontstyle21"/>
+          <w:lang w:val="en-US"/>
         </w:rPr>
         <w:t xml:space="preserve"> </w:t>
       </w:r>
@@ -12746,12 +12837,98 @@
         <w:rPr>
           <w:rStyle w:val="fontstyle01"/>
         </w:rPr>
-        <w:t xml:space="preserve">определяет имя виртуальной таблицы, а список идентификаторов </w:t>
+        <w:t>определяет</w:t>
+      </w:r>
+      <w:r>
+        <w:rPr>
+          <w:rStyle w:val="fontstyle01"/>
+          <w:lang w:val="en-US"/>
+        </w:rPr>
+        <w:t xml:space="preserve"> </w:t>
+      </w:r>
+      <w:r>
+        <w:rPr>
+          <w:rStyle w:val="fontstyle01"/>
+        </w:rPr>
+        <w:t>имя</w:t>
+      </w:r>
+      <w:r>
+        <w:rPr>
+          <w:rStyle w:val="fontstyle01"/>
+          <w:lang w:val="en-US"/>
+        </w:rPr>
+        <w:t xml:space="preserve"> </w:t>
+      </w:r>
+      <w:r>
+        <w:rPr>
+          <w:rStyle w:val="fontstyle01"/>
+        </w:rPr>
+        <w:t>виртуальной</w:t>
+      </w:r>
+      <w:r>
+        <w:rPr>
+          <w:rStyle w:val="fontstyle01"/>
+          <w:lang w:val="en-US"/>
+        </w:rPr>
+        <w:t xml:space="preserve"> </w:t>
+      </w:r>
+      <w:r>
+        <w:rPr>
+          <w:rStyle w:val="fontstyle01"/>
+        </w:rPr>
+        <w:t>таблицы</w:t>
+      </w:r>
+      <w:r>
+        <w:rPr>
+          <w:rStyle w:val="fontstyle01"/>
+          <w:lang w:val="en-US"/>
+        </w:rPr>
+        <w:t xml:space="preserve">, </w:t>
+      </w:r>
+      <w:r>
+        <w:rPr>
+          <w:rStyle w:val="fontstyle01"/>
+        </w:rPr>
+        <w:t>а</w:t>
+      </w:r>
+      <w:r>
+        <w:rPr>
+          <w:rStyle w:val="fontstyle01"/>
+          <w:lang w:val="en-US"/>
+        </w:rPr>
+        <w:t xml:space="preserve"> </w:t>
+      </w:r>
+      <w:r>
+        <w:rPr>
+          <w:rStyle w:val="fontstyle01"/>
+        </w:rPr>
+        <w:t>список</w:t>
+      </w:r>
+      <w:r>
+        <w:rPr>
+          <w:rStyle w:val="fontstyle01"/>
+          <w:lang w:val="en-US"/>
+        </w:rPr>
+        <w:t xml:space="preserve"> </w:t>
+      </w:r>
+      <w:r>
+        <w:rPr>
+          <w:rStyle w:val="fontstyle01"/>
+        </w:rPr>
+        <w:t>идентификаторов</w:t>
+      </w:r>
+      <w:r>
+        <w:rPr>
+          <w:rStyle w:val="fontstyle01"/>
+          <w:lang w:val="en-US"/>
+        </w:rPr>
+        <w:t xml:space="preserve"> </w:t>
       </w:r>
       <w:proofErr w:type="gramStart"/>
       <w:r>
         <w:rPr>
           <w:rStyle w:val="fontstyle01"/>
+          <w:lang w:val="en-US"/>
         </w:rPr>
         <w:t xml:space="preserve">—  </w:t>
       </w:r>
@@ -12771,13 +12948,41 @@
       <w:r>
         <w:rPr>
           <w:rStyle w:val="fontstyle01"/>
-        </w:rPr>
-        <w:t xml:space="preserve"> ее атрибутов (</w:t>
+          <w:lang w:val="en-US"/>
+        </w:rPr>
+        <w:t xml:space="preserve"> </w:t>
+      </w:r>
+      <w:r>
+        <w:rPr>
+          <w:rStyle w:val="fontstyle01"/>
+        </w:rPr>
+        <w:t>ее</w:t>
+      </w:r>
+      <w:r>
+        <w:rPr>
+          <w:rStyle w:val="fontstyle01"/>
+          <w:lang w:val="en-US"/>
+        </w:rPr>
+        <w:t xml:space="preserve"> </w:t>
+      </w:r>
+      <w:r>
+        <w:rPr>
+          <w:rStyle w:val="fontstyle01"/>
+        </w:rPr>
+        <w:t>атрибутов</w:t>
+      </w:r>
+      <w:r>
+        <w:rPr>
+          <w:rStyle w:val="fontstyle01"/>
+          <w:lang w:val="en-US"/>
+        </w:rPr>
+        <w:t xml:space="preserve"> (</w:t>
       </w:r>
       <w:proofErr w:type="spellStart"/>
       <w:r>
         <w:rPr>
           <w:rStyle w:val="fontstyle21"/>
+          <w:lang w:val="en-US"/>
         </w:rPr>
         <w:t>aircraft_code</w:t>
       </w:r>
@@ -12785,6 +12990,7 @@
       <w:r>
         <w:rPr>
           <w:rStyle w:val="fontstyle01"/>
+          <w:lang w:val="en-US"/>
         </w:rPr>
         <w:t xml:space="preserve">, </w:t>
       </w:r>
@@ -12792,6 +12998,7 @@
       <w:r>
         <w:rPr>
           <w:rStyle w:val="fontstyle21"/>
+          <w:lang w:val="en-US"/>
         </w:rPr>
         <w:t>max_seat_row_business</w:t>
       </w:r>
@@ -12799,6 +13006,7 @@
       <w:r>
         <w:rPr>
           <w:rStyle w:val="fontstyle01"/>
+          <w:lang w:val="en-US"/>
         </w:rPr>
         <w:t xml:space="preserve">, </w:t>
       </w:r>
@@ -12806,6 +13014,7 @@
       <w:r>
         <w:rPr>
           <w:rStyle w:val="fontstyle21"/>
+          <w:lang w:val="en-US"/>
         </w:rPr>
         <w:t>max_seat_row_economy</w:t>
       </w:r>
@@ -12813,6 +13022,7 @@
       <w:r>
         <w:rPr>
           <w:rStyle w:val="fontstyle01"/>
+          <w:lang w:val="en-US"/>
         </w:rPr>
         <w:t xml:space="preserve">, </w:t>
       </w:r>
@@ -12820,6 +13030,7 @@
       <w:r>
         <w:rPr>
           <w:rStyle w:val="fontstyle21"/>
+          <w:lang w:val="en-US"/>
         </w:rPr>
         <w:t>max_letter</w:t>
       </w:r>
@@ -12827,6 +13038,7 @@
       <w:r>
         <w:rPr>
           <w:rStyle w:val="fontstyle01"/>
+          <w:lang w:val="en-US"/>
         </w:rPr>
         <w:t xml:space="preserve">). </w:t>
       </w:r>
@@ -14904,8 +15116,6 @@
         </w:rPr>
         <w:t>;</w:t>
       </w:r>
-      <w:bookmarkStart w:id="0" w:name="_GoBack"/>
-      <w:bookmarkEnd w:id="0"/>
       <w:proofErr w:type="gramEnd"/>
     </w:p>
     <w:p>

</xml_diff>